<commit_message>
finished task3 & task4
</commit_message>
<xml_diff>
--- a/Lab 1/Lab1.docx
+++ b/Lab 1/Lab1.docx
@@ -2828,6 +2828,199 @@
         <w:spacing w:after="0" w:line="240" w:lineRule="auto"/>
         <w:rPr>
           <w:rFonts w:ascii="TimesNewRomanPSMT" w:hAnsi="TimesNewRomanPSMT" w:cs="TimesNewRomanPSMT"/>
+          <w:b/>
+          <w:bCs/>
+          <w:color w:val="000000"/>
+          <w:sz w:val="24"/>
+          <w:szCs w:val="24"/>
+        </w:rPr>
+      </w:pPr>
+      <w:r>
+        <w:rPr>
+          <w:rFonts w:ascii="TimesNewRomanPSMT" w:hAnsi="TimesNewRomanPSMT" w:cs="TimesNewRomanPSMT"/>
+          <w:b/>
+          <w:bCs/>
+          <w:color w:val="000000"/>
+          <w:sz w:val="24"/>
+          <w:szCs w:val="24"/>
+        </w:rPr>
+        <w:t>Server</w:t>
+      </w:r>
+    </w:p>
+    <w:p>
+      <w:pPr>
+        <w:pStyle w:val="ListParagraph"/>
+        <w:autoSpaceDE w:val="0"/>
+        <w:autoSpaceDN w:val="0"/>
+        <w:adjustRightInd w:val="0"/>
+        <w:spacing w:after="0" w:line="240" w:lineRule="auto"/>
+        <w:rPr>
+          <w:rFonts w:ascii="TimesNewRomanPSMT" w:hAnsi="TimesNewRomanPSMT" w:cs="TimesNewRomanPSMT"/>
+          <w:color w:val="000000"/>
+          <w:sz w:val="24"/>
+          <w:szCs w:val="24"/>
+        </w:rPr>
+      </w:pPr>
+      <w:r>
+        <w:rPr>
+          <w:rFonts w:ascii="TimesNewRomanPSMT" w:hAnsi="TimesNewRomanPSMT" w:cs="TimesNewRomanPSMT"/>
+          <w:color w:val="000000"/>
+          <w:sz w:val="24"/>
+          <w:szCs w:val="24"/>
+        </w:rPr>
+        <w:drawing>
+          <wp:inline distT="0" distB="0" distL="0" distR="0" wp14:anchorId="53DE86CF" wp14:editId="1AE687DF">
+            <wp:extent cx="4553585" cy="1609950"/>
+            <wp:effectExtent l="0" t="0" r="0" b="9525"/>
+            <wp:docPr id="11" name="Picture 11"/>
+            <wp:cNvGraphicFramePr>
+              <a:graphicFrameLocks xmlns:a="http://schemas.openxmlformats.org/drawingml/2006/main" noChangeAspect="1"/>
+            </wp:cNvGraphicFramePr>
+            <a:graphic xmlns:a="http://schemas.openxmlformats.org/drawingml/2006/main">
+              <a:graphicData uri="http://schemas.openxmlformats.org/drawingml/2006/picture">
+                <pic:pic xmlns:pic="http://schemas.openxmlformats.org/drawingml/2006/picture">
+                  <pic:nvPicPr>
+                    <pic:cNvPr id="1" name=""/>
+                    <pic:cNvPicPr/>
+                  </pic:nvPicPr>
+                  <pic:blipFill>
+                    <a:blip r:embed="rId15"/>
+                    <a:stretch>
+                      <a:fillRect/>
+                    </a:stretch>
+                  </pic:blipFill>
+                  <pic:spPr>
+                    <a:xfrm>
+                      <a:off x="0" y="0"/>
+                      <a:ext cx="4553585" cy="1609950"/>
+                    </a:xfrm>
+                    <a:prstGeom prst="rect">
+                      <a:avLst/>
+                    </a:prstGeom>
+                  </pic:spPr>
+                </pic:pic>
+              </a:graphicData>
+            </a:graphic>
+          </wp:inline>
+        </w:drawing>
+      </w:r>
+    </w:p>
+    <w:p>
+      <w:pPr>
+        <w:pStyle w:val="ListParagraph"/>
+        <w:autoSpaceDE w:val="0"/>
+        <w:autoSpaceDN w:val="0"/>
+        <w:adjustRightInd w:val="0"/>
+        <w:spacing w:after="0" w:line="240" w:lineRule="auto"/>
+        <w:rPr>
+          <w:rFonts w:ascii="TimesNewRomanPSMT" w:hAnsi="TimesNewRomanPSMT" w:cs="TimesNewRomanPSMT"/>
+          <w:b/>
+          <w:bCs/>
+          <w:color w:val="000000"/>
+          <w:sz w:val="24"/>
+          <w:szCs w:val="24"/>
+        </w:rPr>
+      </w:pPr>
+    </w:p>
+    <w:p>
+      <w:pPr>
+        <w:pStyle w:val="ListParagraph"/>
+        <w:autoSpaceDE w:val="0"/>
+        <w:autoSpaceDN w:val="0"/>
+        <w:adjustRightInd w:val="0"/>
+        <w:spacing w:after="0" w:line="240" w:lineRule="auto"/>
+        <w:rPr>
+          <w:rFonts w:ascii="TimesNewRomanPSMT" w:hAnsi="TimesNewRomanPSMT" w:cs="TimesNewRomanPSMT"/>
+          <w:b/>
+          <w:bCs/>
+          <w:color w:val="000000"/>
+          <w:sz w:val="24"/>
+          <w:szCs w:val="24"/>
+        </w:rPr>
+      </w:pPr>
+      <w:r>
+        <w:rPr>
+          <w:rFonts w:ascii="TimesNewRomanPSMT" w:hAnsi="TimesNewRomanPSMT" w:cs="TimesNewRomanPSMT"/>
+          <w:b/>
+          <w:bCs/>
+          <w:color w:val="000000"/>
+          <w:sz w:val="24"/>
+          <w:szCs w:val="24"/>
+        </w:rPr>
+        <w:t>Client</w:t>
+      </w:r>
+    </w:p>
+    <w:p>
+      <w:pPr>
+        <w:pStyle w:val="ListParagraph"/>
+        <w:autoSpaceDE w:val="0"/>
+        <w:autoSpaceDN w:val="0"/>
+        <w:adjustRightInd w:val="0"/>
+        <w:spacing w:after="0" w:line="240" w:lineRule="auto"/>
+        <w:rPr>
+          <w:rFonts w:ascii="TimesNewRomanPSMT" w:hAnsi="TimesNewRomanPSMT" w:cs="TimesNewRomanPSMT"/>
+          <w:b/>
+          <w:bCs/>
+          <w:color w:val="000000"/>
+          <w:sz w:val="24"/>
+          <w:szCs w:val="24"/>
+        </w:rPr>
+      </w:pPr>
+      <w:r>
+        <w:rPr>
+          <w:rFonts w:ascii="TimesNewRomanPSMT" w:hAnsi="TimesNewRomanPSMT" w:cs="TimesNewRomanPSMT"/>
+          <w:b/>
+          <w:bCs/>
+          <w:color w:val="000000"/>
+          <w:sz w:val="24"/>
+          <w:szCs w:val="24"/>
+        </w:rPr>
+        <w:drawing>
+          <wp:inline distT="0" distB="0" distL="0" distR="0" wp14:anchorId="27FB098D" wp14:editId="64AA3319">
+            <wp:extent cx="4248743" cy="943107"/>
+            <wp:effectExtent l="0" t="0" r="0" b="9525"/>
+            <wp:docPr id="12" name="Picture 12"/>
+            <wp:cNvGraphicFramePr>
+              <a:graphicFrameLocks xmlns:a="http://schemas.openxmlformats.org/drawingml/2006/main" noChangeAspect="1"/>
+            </wp:cNvGraphicFramePr>
+            <a:graphic xmlns:a="http://schemas.openxmlformats.org/drawingml/2006/main">
+              <a:graphicData uri="http://schemas.openxmlformats.org/drawingml/2006/picture">
+                <pic:pic xmlns:pic="http://schemas.openxmlformats.org/drawingml/2006/picture">
+                  <pic:nvPicPr>
+                    <pic:cNvPr id="1" name=""/>
+                    <pic:cNvPicPr/>
+                  </pic:nvPicPr>
+                  <pic:blipFill>
+                    <a:blip r:embed="rId16"/>
+                    <a:stretch>
+                      <a:fillRect/>
+                    </a:stretch>
+                  </pic:blipFill>
+                  <pic:spPr>
+                    <a:xfrm>
+                      <a:off x="0" y="0"/>
+                      <a:ext cx="4248743" cy="943107"/>
+                    </a:xfrm>
+                    <a:prstGeom prst="rect">
+                      <a:avLst/>
+                    </a:prstGeom>
+                  </pic:spPr>
+                </pic:pic>
+              </a:graphicData>
+            </a:graphic>
+          </wp:inline>
+        </w:drawing>
+      </w:r>
+    </w:p>
+    <w:p>
+      <w:pPr>
+        <w:pStyle w:val="ListParagraph"/>
+        <w:autoSpaceDE w:val="0"/>
+        <w:autoSpaceDN w:val="0"/>
+        <w:adjustRightInd w:val="0"/>
+        <w:spacing w:after="0" w:line="240" w:lineRule="auto"/>
+        <w:rPr>
+          <w:rFonts w:ascii="TimesNewRomanPSMT" w:hAnsi="TimesNewRomanPSMT" w:cs="TimesNewRomanPSMT"/>
           <w:color w:val="000000"/>
           <w:sz w:val="24"/>
           <w:szCs w:val="24"/>
@@ -2878,23 +3071,114 @@
           <w:szCs w:val="24"/>
         </w:rPr>
       </w:pPr>
-    </w:p>
-    <w:p>
-      <w:pPr>
-        <w:pStyle w:val="ListParagraph"/>
-        <w:autoSpaceDE w:val="0"/>
-        <w:autoSpaceDN w:val="0"/>
-        <w:adjustRightInd w:val="0"/>
-        <w:spacing w:after="0" w:line="240" w:lineRule="auto"/>
-        <w:rPr>
-          <w:rFonts w:ascii="TimesNewRomanPSMT" w:hAnsi="TimesNewRomanPSMT" w:cs="TimesNewRomanPSMT"/>
-          <w:b/>
-          <w:bCs/>
-          <w:color w:val="000000"/>
-          <w:sz w:val="24"/>
-          <w:szCs w:val="24"/>
-        </w:rPr>
-      </w:pPr>
+      <w:r>
+        <w:rPr>
+          <w:rFonts w:ascii="TimesNewRomanPSMT" w:hAnsi="TimesNewRomanPSMT" w:cs="TimesNewRomanPSMT"/>
+          <w:b/>
+          <w:bCs/>
+          <w:color w:val="000000"/>
+          <w:sz w:val="24"/>
+          <w:szCs w:val="24"/>
+        </w:rPr>
+        <w:drawing>
+          <wp:inline distT="0" distB="0" distL="0" distR="0" wp14:anchorId="304FD591" wp14:editId="3E571F66">
+            <wp:extent cx="5943600" cy="807720"/>
+            <wp:effectExtent l="0" t="0" r="0" b="0"/>
+            <wp:docPr id="10" name="Picture 10"/>
+            <wp:cNvGraphicFramePr>
+              <a:graphicFrameLocks xmlns:a="http://schemas.openxmlformats.org/drawingml/2006/main" noChangeAspect="1"/>
+            </wp:cNvGraphicFramePr>
+            <a:graphic xmlns:a="http://schemas.openxmlformats.org/drawingml/2006/main">
+              <a:graphicData uri="http://schemas.openxmlformats.org/drawingml/2006/picture">
+                <pic:pic xmlns:pic="http://schemas.openxmlformats.org/drawingml/2006/picture">
+                  <pic:nvPicPr>
+                    <pic:cNvPr id="1" name=""/>
+                    <pic:cNvPicPr/>
+                  </pic:nvPicPr>
+                  <pic:blipFill>
+                    <a:blip r:embed="rId17"/>
+                    <a:stretch>
+                      <a:fillRect/>
+                    </a:stretch>
+                  </pic:blipFill>
+                  <pic:spPr>
+                    <a:xfrm>
+                      <a:off x="0" y="0"/>
+                      <a:ext cx="5943600" cy="807720"/>
+                    </a:xfrm>
+                    <a:prstGeom prst="rect">
+                      <a:avLst/>
+                    </a:prstGeom>
+                  </pic:spPr>
+                </pic:pic>
+              </a:graphicData>
+            </a:graphic>
+          </wp:inline>
+        </w:drawing>
+      </w:r>
+    </w:p>
+    <w:p>
+      <w:pPr>
+        <w:pStyle w:val="ListParagraph"/>
+        <w:autoSpaceDE w:val="0"/>
+        <w:autoSpaceDN w:val="0"/>
+        <w:adjustRightInd w:val="0"/>
+        <w:spacing w:after="0" w:line="240" w:lineRule="auto"/>
+        <w:rPr>
+          <w:rFonts w:ascii="TimesNewRomanPSMT" w:hAnsi="TimesNewRomanPSMT" w:cs="TimesNewRomanPSMT"/>
+          <w:b/>
+          <w:bCs/>
+          <w:color w:val="000000"/>
+          <w:sz w:val="24"/>
+          <w:szCs w:val="24"/>
+        </w:rPr>
+      </w:pPr>
+      <w:r>
+        <w:rPr>
+          <w:rFonts w:ascii="TimesNewRomanPSMT" w:hAnsi="TimesNewRomanPSMT" w:cs="TimesNewRomanPSMT"/>
+          <w:b/>
+          <w:bCs/>
+          <w:color w:val="000000"/>
+          <w:sz w:val="24"/>
+          <w:szCs w:val="24"/>
+        </w:rPr>
+        <w:lastRenderedPageBreak/>
+        <w:drawing>
+          <wp:inline distT="0" distB="0" distL="0" distR="0" wp14:anchorId="2585026C" wp14:editId="353FF189">
+            <wp:extent cx="5943600" cy="1033780"/>
+            <wp:effectExtent l="0" t="0" r="0" b="0"/>
+            <wp:docPr id="9" name="Picture 9"/>
+            <wp:cNvGraphicFramePr>
+              <a:graphicFrameLocks xmlns:a="http://schemas.openxmlformats.org/drawingml/2006/main" noChangeAspect="1"/>
+            </wp:cNvGraphicFramePr>
+            <a:graphic xmlns:a="http://schemas.openxmlformats.org/drawingml/2006/main">
+              <a:graphicData uri="http://schemas.openxmlformats.org/drawingml/2006/picture">
+                <pic:pic xmlns:pic="http://schemas.openxmlformats.org/drawingml/2006/picture">
+                  <pic:nvPicPr>
+                    <pic:cNvPr id="1" name=""/>
+                    <pic:cNvPicPr/>
+                  </pic:nvPicPr>
+                  <pic:blipFill>
+                    <a:blip r:embed="rId18"/>
+                    <a:stretch>
+                      <a:fillRect/>
+                    </a:stretch>
+                  </pic:blipFill>
+                  <pic:spPr>
+                    <a:xfrm>
+                      <a:off x="0" y="0"/>
+                      <a:ext cx="5943600" cy="1033780"/>
+                    </a:xfrm>
+                    <a:prstGeom prst="rect">
+                      <a:avLst/>
+                    </a:prstGeom>
+                  </pic:spPr>
+                </pic:pic>
+              </a:graphicData>
+            </a:graphic>
+          </wp:inline>
+        </w:drawing>
+      </w:r>
     </w:p>
     <w:p>
       <w:pPr>
@@ -2942,6 +3226,15 @@
           <w:szCs w:val="24"/>
         </w:rPr>
       </w:pPr>
+      <w:r>
+        <w:rPr>
+          <w:rFonts w:ascii="TimesNewRomanPSMT" w:hAnsi="TimesNewRomanPSMT" w:cs="TimesNewRomanPSMT"/>
+          <w:color w:val="000000"/>
+          <w:sz w:val="24"/>
+          <w:szCs w:val="24"/>
+        </w:rPr>
+        <w:t>Could not print “-1” when condition n &lt;= k is met</w:t>
+      </w:r>
     </w:p>
     <w:p>
       <w:pPr>
@@ -3079,6 +3372,73 @@
           <w:szCs w:val="24"/>
         </w:rPr>
       </w:pPr>
+      <w:r>
+        <w:rPr>
+          <w:rFonts w:ascii="TimesNewRomanPSMT" w:hAnsi="TimesNewRomanPSMT" w:cs="TimesNewRomanPSMT"/>
+          <w:color w:val="000000"/>
+          <w:sz w:val="24"/>
+          <w:szCs w:val="24"/>
+        </w:rPr>
+        <w:drawing>
+          <wp:inline distT="0" distB="0" distL="0" distR="0" wp14:anchorId="492A60A9" wp14:editId="79CB01FE">
+            <wp:extent cx="3419952" cy="228632"/>
+            <wp:effectExtent l="0" t="0" r="0" b="0"/>
+            <wp:docPr id="13" name="Picture 13"/>
+            <wp:cNvGraphicFramePr>
+              <a:graphicFrameLocks xmlns:a="http://schemas.openxmlformats.org/drawingml/2006/main" noChangeAspect="1"/>
+            </wp:cNvGraphicFramePr>
+            <a:graphic xmlns:a="http://schemas.openxmlformats.org/drawingml/2006/main">
+              <a:graphicData uri="http://schemas.openxmlformats.org/drawingml/2006/picture">
+                <pic:pic xmlns:pic="http://schemas.openxmlformats.org/drawingml/2006/picture">
+                  <pic:nvPicPr>
+                    <pic:cNvPr id="1" name=""/>
+                    <pic:cNvPicPr/>
+                  </pic:nvPicPr>
+                  <pic:blipFill>
+                    <a:blip r:embed="rId19"/>
+                    <a:stretch>
+                      <a:fillRect/>
+                    </a:stretch>
+                  </pic:blipFill>
+                  <pic:spPr>
+                    <a:xfrm>
+                      <a:off x="0" y="0"/>
+                      <a:ext cx="3419952" cy="228632"/>
+                    </a:xfrm>
+                    <a:prstGeom prst="rect">
+                      <a:avLst/>
+                    </a:prstGeom>
+                  </pic:spPr>
+                </pic:pic>
+              </a:graphicData>
+            </a:graphic>
+          </wp:inline>
+        </w:drawing>
+      </w:r>
+    </w:p>
+    <w:p>
+      <w:pPr>
+        <w:pStyle w:val="ListParagraph"/>
+        <w:autoSpaceDE w:val="0"/>
+        <w:autoSpaceDN w:val="0"/>
+        <w:adjustRightInd w:val="0"/>
+        <w:spacing w:after="0" w:line="240" w:lineRule="auto"/>
+        <w:rPr>
+          <w:rFonts w:ascii="TimesNewRomanPSMT" w:hAnsi="TimesNewRomanPSMT" w:cs="TimesNewRomanPSMT"/>
+          <w:color w:val="000000"/>
+          <w:sz w:val="24"/>
+          <w:szCs w:val="24"/>
+        </w:rPr>
+      </w:pPr>
+      <w:r>
+        <w:rPr>
+          <w:rFonts w:ascii="TimesNewRomanPSMT" w:hAnsi="TimesNewRomanPSMT" w:cs="TimesNewRomanPSMT"/>
+          <w:color w:val="000000"/>
+          <w:sz w:val="24"/>
+          <w:szCs w:val="24"/>
+        </w:rPr>
+        <w:t>By setting a backlog queue size, we can set the server to only handle a fixed number of clients.</w:t>
+      </w:r>
     </w:p>
     <w:p>
       <w:pPr>
@@ -3141,68 +3501,753 @@
           <w:szCs w:val="24"/>
         </w:rPr>
       </w:pPr>
-    </w:p>
-    <w:p>
-      <w:pPr>
-        <w:pStyle w:val="ListParagraph"/>
-        <w:autoSpaceDE w:val="0"/>
-        <w:autoSpaceDN w:val="0"/>
-        <w:adjustRightInd w:val="0"/>
-        <w:spacing w:after="0" w:line="240" w:lineRule="auto"/>
-        <w:rPr>
-          <w:rFonts w:ascii="TimesNewRomanPSMT" w:hAnsi="TimesNewRomanPSMT" w:cs="TimesNewRomanPSMT"/>
-          <w:color w:val="000000"/>
-          <w:sz w:val="24"/>
-          <w:szCs w:val="24"/>
-        </w:rPr>
-      </w:pPr>
-    </w:p>
-    <w:p>
-      <w:pPr>
-        <w:pStyle w:val="ListParagraph"/>
-        <w:autoSpaceDE w:val="0"/>
-        <w:autoSpaceDN w:val="0"/>
-        <w:adjustRightInd w:val="0"/>
-        <w:spacing w:after="0" w:line="240" w:lineRule="auto"/>
-        <w:rPr>
-          <w:rFonts w:ascii="TimesNewRomanPSMT" w:hAnsi="TimesNewRomanPSMT" w:cs="TimesNewRomanPSMT"/>
-          <w:color w:val="000000"/>
-          <w:sz w:val="24"/>
-          <w:szCs w:val="24"/>
-        </w:rPr>
-      </w:pPr>
-    </w:p>
-    <w:p>
-      <w:pPr>
-        <w:pStyle w:val="ListParagraph"/>
-        <w:numPr>
-          <w:ilvl w:val="0"/>
-          <w:numId w:val="10"/>
-        </w:numPr>
-        <w:autoSpaceDE w:val="0"/>
-        <w:autoSpaceDN w:val="0"/>
-        <w:adjustRightInd w:val="0"/>
-        <w:spacing w:after="0" w:line="240" w:lineRule="auto"/>
-        <w:rPr>
-          <w:rFonts w:ascii="TimesNewRomanPSMT" w:hAnsi="TimesNewRomanPSMT" w:cs="TimesNewRomanPSMT"/>
-          <w:b/>
-          <w:bCs/>
-          <w:color w:val="000000"/>
-          <w:sz w:val="24"/>
-          <w:szCs w:val="24"/>
-        </w:rPr>
-      </w:pPr>
-      <w:r>
-        <w:rPr>
-          <w:rFonts w:ascii="TimesNewRomanPSMT" w:hAnsi="TimesNewRomanPSMT" w:cs="TimesNewRomanPSMT"/>
-          <w:b/>
-          <w:bCs/>
-          <w:color w:val="000000"/>
-          <w:sz w:val="24"/>
-          <w:szCs w:val="24"/>
-        </w:rPr>
-        <w:t>Challenges and solutions</w:t>
-      </w:r>
+      <w:r>
+        <w:rPr>
+          <w:rFonts w:ascii="TimesNewRomanPSMT" w:hAnsi="TimesNewRomanPSMT" w:cs="TimesNewRomanPSMT"/>
+          <w:color w:val="000000"/>
+          <w:sz w:val="24"/>
+          <w:szCs w:val="24"/>
+        </w:rPr>
+        <w:t>Server</w:t>
+      </w:r>
+    </w:p>
+    <w:p>
+      <w:pPr>
+        <w:pStyle w:val="ListParagraph"/>
+        <w:autoSpaceDE w:val="0"/>
+        <w:autoSpaceDN w:val="0"/>
+        <w:adjustRightInd w:val="0"/>
+        <w:spacing w:after="0" w:line="240" w:lineRule="auto"/>
+        <w:rPr>
+          <w:rFonts w:ascii="TimesNewRomanPSMT" w:hAnsi="TimesNewRomanPSMT" w:cs="TimesNewRomanPSMT"/>
+          <w:color w:val="000000"/>
+          <w:sz w:val="24"/>
+          <w:szCs w:val="24"/>
+        </w:rPr>
+      </w:pPr>
+      <w:r>
+        <w:rPr>
+          <w:rFonts w:ascii="TimesNewRomanPSMT" w:hAnsi="TimesNewRomanPSMT" w:cs="TimesNewRomanPSMT"/>
+          <w:color w:val="000000"/>
+          <w:sz w:val="24"/>
+          <w:szCs w:val="24"/>
+        </w:rPr>
+        <w:drawing>
+          <wp:inline distT="0" distB="0" distL="0" distR="0" wp14:anchorId="2A57AA66" wp14:editId="271B6F3C">
+            <wp:extent cx="5943600" cy="603885"/>
+            <wp:effectExtent l="0" t="0" r="0" b="5715"/>
+            <wp:docPr id="14" name="Picture 14"/>
+            <wp:cNvGraphicFramePr>
+              <a:graphicFrameLocks xmlns:a="http://schemas.openxmlformats.org/drawingml/2006/main" noChangeAspect="1"/>
+            </wp:cNvGraphicFramePr>
+            <a:graphic xmlns:a="http://schemas.openxmlformats.org/drawingml/2006/main">
+              <a:graphicData uri="http://schemas.openxmlformats.org/drawingml/2006/picture">
+                <pic:pic xmlns:pic="http://schemas.openxmlformats.org/drawingml/2006/picture">
+                  <pic:nvPicPr>
+                    <pic:cNvPr id="1" name=""/>
+                    <pic:cNvPicPr/>
+                  </pic:nvPicPr>
+                  <pic:blipFill>
+                    <a:blip r:embed="rId20"/>
+                    <a:stretch>
+                      <a:fillRect/>
+                    </a:stretch>
+                  </pic:blipFill>
+                  <pic:spPr>
+                    <a:xfrm>
+                      <a:off x="0" y="0"/>
+                      <a:ext cx="5943600" cy="603885"/>
+                    </a:xfrm>
+                    <a:prstGeom prst="rect">
+                      <a:avLst/>
+                    </a:prstGeom>
+                  </pic:spPr>
+                </pic:pic>
+              </a:graphicData>
+            </a:graphic>
+          </wp:inline>
+        </w:drawing>
+      </w:r>
+    </w:p>
+    <w:p>
+      <w:pPr>
+        <w:pStyle w:val="ListParagraph"/>
+        <w:autoSpaceDE w:val="0"/>
+        <w:autoSpaceDN w:val="0"/>
+        <w:adjustRightInd w:val="0"/>
+        <w:spacing w:after="0" w:line="240" w:lineRule="auto"/>
+        <w:rPr>
+          <w:rFonts w:ascii="TimesNewRomanPSMT" w:hAnsi="TimesNewRomanPSMT" w:cs="TimesNewRomanPSMT"/>
+          <w:color w:val="000000"/>
+          <w:sz w:val="24"/>
+          <w:szCs w:val="24"/>
+        </w:rPr>
+      </w:pPr>
+      <w:r>
+        <w:rPr>
+          <w:rFonts w:ascii="TimesNewRomanPSMT" w:hAnsi="TimesNewRomanPSMT" w:cs="TimesNewRomanPSMT"/>
+          <w:color w:val="000000"/>
+          <w:sz w:val="24"/>
+          <w:szCs w:val="24"/>
+        </w:rPr>
+        <w:t>Client 1</w:t>
+      </w:r>
+      <w:r>
+        <w:rPr>
+          <w:rFonts w:ascii="TimesNewRomanPSMT" w:hAnsi="TimesNewRomanPSMT" w:cs="TimesNewRomanPSMT"/>
+          <w:color w:val="000000"/>
+          <w:sz w:val="24"/>
+          <w:szCs w:val="24"/>
+        </w:rPr>
+        <w:t xml:space="preserve"> - CONNECTED</w:t>
+      </w:r>
+    </w:p>
+    <w:p>
+      <w:pPr>
+        <w:pStyle w:val="ListParagraph"/>
+        <w:autoSpaceDE w:val="0"/>
+        <w:autoSpaceDN w:val="0"/>
+        <w:adjustRightInd w:val="0"/>
+        <w:spacing w:after="0" w:line="240" w:lineRule="auto"/>
+        <w:rPr>
+          <w:rFonts w:ascii="TimesNewRomanPSMT" w:hAnsi="TimesNewRomanPSMT" w:cs="TimesNewRomanPSMT"/>
+          <w:color w:val="000000"/>
+          <w:sz w:val="24"/>
+          <w:szCs w:val="24"/>
+        </w:rPr>
+      </w:pPr>
+      <w:r>
+        <w:rPr>
+          <w:rFonts w:ascii="TimesNewRomanPSMT" w:hAnsi="TimesNewRomanPSMT" w:cs="TimesNewRomanPSMT"/>
+          <w:color w:val="000000"/>
+          <w:sz w:val="24"/>
+          <w:szCs w:val="24"/>
+        </w:rPr>
+        <w:drawing>
+          <wp:inline distT="0" distB="0" distL="0" distR="0" wp14:anchorId="1B7DB7AC" wp14:editId="2D166912">
+            <wp:extent cx="5943600" cy="817880"/>
+            <wp:effectExtent l="0" t="0" r="0" b="1270"/>
+            <wp:docPr id="15" name="Picture 15"/>
+            <wp:cNvGraphicFramePr>
+              <a:graphicFrameLocks xmlns:a="http://schemas.openxmlformats.org/drawingml/2006/main" noChangeAspect="1"/>
+            </wp:cNvGraphicFramePr>
+            <a:graphic xmlns:a="http://schemas.openxmlformats.org/drawingml/2006/main">
+              <a:graphicData uri="http://schemas.openxmlformats.org/drawingml/2006/picture">
+                <pic:pic xmlns:pic="http://schemas.openxmlformats.org/drawingml/2006/picture">
+                  <pic:nvPicPr>
+                    <pic:cNvPr id="1" name=""/>
+                    <pic:cNvPicPr/>
+                  </pic:nvPicPr>
+                  <pic:blipFill>
+                    <a:blip r:embed="rId21"/>
+                    <a:stretch>
+                      <a:fillRect/>
+                    </a:stretch>
+                  </pic:blipFill>
+                  <pic:spPr>
+                    <a:xfrm>
+                      <a:off x="0" y="0"/>
+                      <a:ext cx="5943600" cy="817880"/>
+                    </a:xfrm>
+                    <a:prstGeom prst="rect">
+                      <a:avLst/>
+                    </a:prstGeom>
+                  </pic:spPr>
+                </pic:pic>
+              </a:graphicData>
+            </a:graphic>
+          </wp:inline>
+        </w:drawing>
+      </w:r>
+    </w:p>
+    <w:p>
+      <w:pPr>
+        <w:pStyle w:val="ListParagraph"/>
+        <w:autoSpaceDE w:val="0"/>
+        <w:autoSpaceDN w:val="0"/>
+        <w:adjustRightInd w:val="0"/>
+        <w:spacing w:after="0" w:line="240" w:lineRule="auto"/>
+        <w:rPr>
+          <w:rFonts w:ascii="TimesNewRomanPSMT" w:hAnsi="TimesNewRomanPSMT" w:cs="TimesNewRomanPSMT"/>
+          <w:color w:val="000000"/>
+          <w:sz w:val="24"/>
+          <w:szCs w:val="24"/>
+        </w:rPr>
+      </w:pPr>
+      <w:r>
+        <w:rPr>
+          <w:rFonts w:ascii="TimesNewRomanPSMT" w:hAnsi="TimesNewRomanPSMT" w:cs="TimesNewRomanPSMT"/>
+          <w:color w:val="000000"/>
+          <w:sz w:val="24"/>
+          <w:szCs w:val="24"/>
+        </w:rPr>
+        <w:t xml:space="preserve">Client </w:t>
+      </w:r>
+      <w:r>
+        <w:rPr>
+          <w:rFonts w:ascii="TimesNewRomanPSMT" w:hAnsi="TimesNewRomanPSMT" w:cs="TimesNewRomanPSMT"/>
+          <w:color w:val="000000"/>
+          <w:sz w:val="24"/>
+          <w:szCs w:val="24"/>
+        </w:rPr>
+        <w:t>2</w:t>
+      </w:r>
+      <w:r>
+        <w:rPr>
+          <w:rFonts w:ascii="TimesNewRomanPSMT" w:hAnsi="TimesNewRomanPSMT" w:cs="TimesNewRomanPSMT"/>
+          <w:color w:val="000000"/>
+          <w:sz w:val="24"/>
+          <w:szCs w:val="24"/>
+        </w:rPr>
+        <w:t xml:space="preserve"> </w:t>
+      </w:r>
+      <w:r>
+        <w:rPr>
+          <w:rFonts w:ascii="TimesNewRomanPSMT" w:hAnsi="TimesNewRomanPSMT" w:cs="TimesNewRomanPSMT"/>
+          <w:color w:val="000000"/>
+          <w:sz w:val="24"/>
+          <w:szCs w:val="24"/>
+        </w:rPr>
+        <w:t>- CONNECTED</w:t>
+      </w:r>
+    </w:p>
+    <w:p>
+      <w:pPr>
+        <w:pStyle w:val="ListParagraph"/>
+        <w:autoSpaceDE w:val="0"/>
+        <w:autoSpaceDN w:val="0"/>
+        <w:adjustRightInd w:val="0"/>
+        <w:spacing w:after="0" w:line="240" w:lineRule="auto"/>
+        <w:rPr>
+          <w:rFonts w:ascii="TimesNewRomanPSMT" w:hAnsi="TimesNewRomanPSMT" w:cs="TimesNewRomanPSMT"/>
+          <w:color w:val="000000"/>
+          <w:sz w:val="24"/>
+          <w:szCs w:val="24"/>
+        </w:rPr>
+      </w:pPr>
+    </w:p>
+    <w:p>
+      <w:pPr>
+        <w:pStyle w:val="ListParagraph"/>
+        <w:autoSpaceDE w:val="0"/>
+        <w:autoSpaceDN w:val="0"/>
+        <w:adjustRightInd w:val="0"/>
+        <w:spacing w:after="0" w:line="240" w:lineRule="auto"/>
+        <w:rPr>
+          <w:rFonts w:ascii="TimesNewRomanPSMT" w:hAnsi="TimesNewRomanPSMT" w:cs="TimesNewRomanPSMT"/>
+          <w:color w:val="000000"/>
+          <w:sz w:val="24"/>
+          <w:szCs w:val="24"/>
+        </w:rPr>
+      </w:pPr>
+      <w:r>
+        <w:rPr>
+          <w:rFonts w:ascii="TimesNewRomanPSMT" w:hAnsi="TimesNewRomanPSMT" w:cs="TimesNewRomanPSMT"/>
+          <w:color w:val="000000"/>
+          <w:sz w:val="24"/>
+          <w:szCs w:val="24"/>
+        </w:rPr>
+        <w:drawing>
+          <wp:inline distT="0" distB="0" distL="0" distR="0" wp14:anchorId="1C765A03" wp14:editId="080D89C6">
+            <wp:extent cx="5943600" cy="807085"/>
+            <wp:effectExtent l="0" t="0" r="0" b="0"/>
+            <wp:docPr id="16" name="Picture 16"/>
+            <wp:cNvGraphicFramePr>
+              <a:graphicFrameLocks xmlns:a="http://schemas.openxmlformats.org/drawingml/2006/main" noChangeAspect="1"/>
+            </wp:cNvGraphicFramePr>
+            <a:graphic xmlns:a="http://schemas.openxmlformats.org/drawingml/2006/main">
+              <a:graphicData uri="http://schemas.openxmlformats.org/drawingml/2006/picture">
+                <pic:pic xmlns:pic="http://schemas.openxmlformats.org/drawingml/2006/picture">
+                  <pic:nvPicPr>
+                    <pic:cNvPr id="1" name=""/>
+                    <pic:cNvPicPr/>
+                  </pic:nvPicPr>
+                  <pic:blipFill>
+                    <a:blip r:embed="rId22"/>
+                    <a:stretch>
+                      <a:fillRect/>
+                    </a:stretch>
+                  </pic:blipFill>
+                  <pic:spPr>
+                    <a:xfrm>
+                      <a:off x="0" y="0"/>
+                      <a:ext cx="5943600" cy="807085"/>
+                    </a:xfrm>
+                    <a:prstGeom prst="rect">
+                      <a:avLst/>
+                    </a:prstGeom>
+                  </pic:spPr>
+                </pic:pic>
+              </a:graphicData>
+            </a:graphic>
+          </wp:inline>
+        </w:drawing>
+      </w:r>
+    </w:p>
+    <w:p>
+      <w:pPr>
+        <w:pStyle w:val="ListParagraph"/>
+        <w:autoSpaceDE w:val="0"/>
+        <w:autoSpaceDN w:val="0"/>
+        <w:adjustRightInd w:val="0"/>
+        <w:spacing w:after="0" w:line="240" w:lineRule="auto"/>
+        <w:rPr>
+          <w:rFonts w:ascii="TimesNewRomanPSMT" w:hAnsi="TimesNewRomanPSMT" w:cs="TimesNewRomanPSMT"/>
+          <w:color w:val="000000"/>
+          <w:sz w:val="24"/>
+          <w:szCs w:val="24"/>
+        </w:rPr>
+      </w:pPr>
+      <w:r>
+        <w:rPr>
+          <w:rFonts w:ascii="TimesNewRomanPSMT" w:hAnsi="TimesNewRomanPSMT" w:cs="TimesNewRomanPSMT"/>
+          <w:color w:val="000000"/>
+          <w:sz w:val="24"/>
+          <w:szCs w:val="24"/>
+        </w:rPr>
+        <w:t xml:space="preserve">Client </w:t>
+      </w:r>
+      <w:r>
+        <w:rPr>
+          <w:rFonts w:ascii="TimesNewRomanPSMT" w:hAnsi="TimesNewRomanPSMT" w:cs="TimesNewRomanPSMT"/>
+          <w:color w:val="000000"/>
+          <w:sz w:val="24"/>
+          <w:szCs w:val="24"/>
+        </w:rPr>
+        <w:t>3</w:t>
+      </w:r>
+      <w:r>
+        <w:rPr>
+          <w:rFonts w:ascii="TimesNewRomanPSMT" w:hAnsi="TimesNewRomanPSMT" w:cs="TimesNewRomanPSMT"/>
+          <w:color w:val="000000"/>
+          <w:sz w:val="24"/>
+          <w:szCs w:val="24"/>
+        </w:rPr>
+        <w:t xml:space="preserve"> </w:t>
+      </w:r>
+      <w:r>
+        <w:rPr>
+          <w:rFonts w:ascii="TimesNewRomanPSMT" w:hAnsi="TimesNewRomanPSMT" w:cs="TimesNewRomanPSMT"/>
+          <w:color w:val="000000"/>
+          <w:sz w:val="24"/>
+          <w:szCs w:val="24"/>
+        </w:rPr>
+        <w:t>- CONNECTED</w:t>
+      </w:r>
+    </w:p>
+    <w:p>
+      <w:pPr>
+        <w:pStyle w:val="ListParagraph"/>
+        <w:autoSpaceDE w:val="0"/>
+        <w:autoSpaceDN w:val="0"/>
+        <w:adjustRightInd w:val="0"/>
+        <w:spacing w:after="0" w:line="240" w:lineRule="auto"/>
+        <w:rPr>
+          <w:rFonts w:ascii="TimesNewRomanPSMT" w:hAnsi="TimesNewRomanPSMT" w:cs="TimesNewRomanPSMT"/>
+          <w:color w:val="000000"/>
+          <w:sz w:val="24"/>
+          <w:szCs w:val="24"/>
+        </w:rPr>
+      </w:pPr>
+      <w:r>
+        <w:rPr>
+          <w:rFonts w:ascii="TimesNewRomanPSMT" w:hAnsi="TimesNewRomanPSMT" w:cs="TimesNewRomanPSMT"/>
+          <w:color w:val="000000"/>
+          <w:sz w:val="24"/>
+          <w:szCs w:val="24"/>
+        </w:rPr>
+        <w:drawing>
+          <wp:inline distT="0" distB="0" distL="0" distR="0" wp14:anchorId="4DE6A71E" wp14:editId="61F6716C">
+            <wp:extent cx="5943600" cy="733425"/>
+            <wp:effectExtent l="0" t="0" r="0" b="9525"/>
+            <wp:docPr id="17" name="Picture 17"/>
+            <wp:cNvGraphicFramePr>
+              <a:graphicFrameLocks xmlns:a="http://schemas.openxmlformats.org/drawingml/2006/main" noChangeAspect="1"/>
+            </wp:cNvGraphicFramePr>
+            <a:graphic xmlns:a="http://schemas.openxmlformats.org/drawingml/2006/main">
+              <a:graphicData uri="http://schemas.openxmlformats.org/drawingml/2006/picture">
+                <pic:pic xmlns:pic="http://schemas.openxmlformats.org/drawingml/2006/picture">
+                  <pic:nvPicPr>
+                    <pic:cNvPr id="1" name=""/>
+                    <pic:cNvPicPr/>
+                  </pic:nvPicPr>
+                  <pic:blipFill>
+                    <a:blip r:embed="rId23"/>
+                    <a:stretch>
+                      <a:fillRect/>
+                    </a:stretch>
+                  </pic:blipFill>
+                  <pic:spPr>
+                    <a:xfrm>
+                      <a:off x="0" y="0"/>
+                      <a:ext cx="5943600" cy="733425"/>
+                    </a:xfrm>
+                    <a:prstGeom prst="rect">
+                      <a:avLst/>
+                    </a:prstGeom>
+                  </pic:spPr>
+                </pic:pic>
+              </a:graphicData>
+            </a:graphic>
+          </wp:inline>
+        </w:drawing>
+      </w:r>
+    </w:p>
+    <w:p>
+      <w:pPr>
+        <w:pStyle w:val="ListParagraph"/>
+        <w:autoSpaceDE w:val="0"/>
+        <w:autoSpaceDN w:val="0"/>
+        <w:adjustRightInd w:val="0"/>
+        <w:spacing w:after="0" w:line="240" w:lineRule="auto"/>
+        <w:rPr>
+          <w:rFonts w:ascii="TimesNewRomanPSMT" w:hAnsi="TimesNewRomanPSMT" w:cs="TimesNewRomanPSMT"/>
+          <w:color w:val="000000"/>
+          <w:sz w:val="24"/>
+          <w:szCs w:val="24"/>
+        </w:rPr>
+      </w:pPr>
+      <w:r>
+        <w:rPr>
+          <w:rFonts w:ascii="TimesNewRomanPSMT" w:hAnsi="TimesNewRomanPSMT" w:cs="TimesNewRomanPSMT"/>
+          <w:color w:val="000000"/>
+          <w:sz w:val="24"/>
+          <w:szCs w:val="24"/>
+        </w:rPr>
+        <w:t xml:space="preserve">Client </w:t>
+      </w:r>
+      <w:r>
+        <w:rPr>
+          <w:rFonts w:ascii="TimesNewRomanPSMT" w:hAnsi="TimesNewRomanPSMT" w:cs="TimesNewRomanPSMT"/>
+          <w:color w:val="000000"/>
+          <w:sz w:val="24"/>
+          <w:szCs w:val="24"/>
+        </w:rPr>
+        <w:t>4</w:t>
+      </w:r>
+      <w:r>
+        <w:rPr>
+          <w:rFonts w:ascii="TimesNewRomanPSMT" w:hAnsi="TimesNewRomanPSMT" w:cs="TimesNewRomanPSMT"/>
+          <w:color w:val="000000"/>
+          <w:sz w:val="24"/>
+          <w:szCs w:val="24"/>
+        </w:rPr>
+        <w:t xml:space="preserve"> </w:t>
+      </w:r>
+      <w:r>
+        <w:rPr>
+          <w:rFonts w:ascii="TimesNewRomanPSMT" w:hAnsi="TimesNewRomanPSMT" w:cs="TimesNewRomanPSMT"/>
+          <w:color w:val="000000"/>
+          <w:sz w:val="24"/>
+          <w:szCs w:val="24"/>
+        </w:rPr>
+        <w:t>- CONNECTED</w:t>
+      </w:r>
+    </w:p>
+    <w:p>
+      <w:pPr>
+        <w:pStyle w:val="ListParagraph"/>
+        <w:autoSpaceDE w:val="0"/>
+        <w:autoSpaceDN w:val="0"/>
+        <w:adjustRightInd w:val="0"/>
+        <w:spacing w:after="0" w:line="240" w:lineRule="auto"/>
+        <w:rPr>
+          <w:rFonts w:ascii="TimesNewRomanPSMT" w:hAnsi="TimesNewRomanPSMT" w:cs="TimesNewRomanPSMT"/>
+          <w:color w:val="000000"/>
+          <w:sz w:val="24"/>
+          <w:szCs w:val="24"/>
+        </w:rPr>
+      </w:pPr>
+      <w:r>
+        <w:rPr>
+          <w:rFonts w:ascii="TimesNewRomanPSMT" w:hAnsi="TimesNewRomanPSMT" w:cs="TimesNewRomanPSMT"/>
+          <w:color w:val="000000"/>
+          <w:sz w:val="24"/>
+          <w:szCs w:val="24"/>
+        </w:rPr>
+        <w:drawing>
+          <wp:inline distT="0" distB="0" distL="0" distR="0" wp14:anchorId="0CCE2C42" wp14:editId="2BDAC42F">
+            <wp:extent cx="5943600" cy="898525"/>
+            <wp:effectExtent l="0" t="0" r="0" b="0"/>
+            <wp:docPr id="18" name="Picture 18"/>
+            <wp:cNvGraphicFramePr>
+              <a:graphicFrameLocks xmlns:a="http://schemas.openxmlformats.org/drawingml/2006/main" noChangeAspect="1"/>
+            </wp:cNvGraphicFramePr>
+            <a:graphic xmlns:a="http://schemas.openxmlformats.org/drawingml/2006/main">
+              <a:graphicData uri="http://schemas.openxmlformats.org/drawingml/2006/picture">
+                <pic:pic xmlns:pic="http://schemas.openxmlformats.org/drawingml/2006/picture">
+                  <pic:nvPicPr>
+                    <pic:cNvPr id="1" name=""/>
+                    <pic:cNvPicPr/>
+                  </pic:nvPicPr>
+                  <pic:blipFill>
+                    <a:blip r:embed="rId24"/>
+                    <a:stretch>
+                      <a:fillRect/>
+                    </a:stretch>
+                  </pic:blipFill>
+                  <pic:spPr>
+                    <a:xfrm>
+                      <a:off x="0" y="0"/>
+                      <a:ext cx="5943600" cy="898525"/>
+                    </a:xfrm>
+                    <a:prstGeom prst="rect">
+                      <a:avLst/>
+                    </a:prstGeom>
+                  </pic:spPr>
+                </pic:pic>
+              </a:graphicData>
+            </a:graphic>
+          </wp:inline>
+        </w:drawing>
+      </w:r>
+    </w:p>
+    <w:p>
+      <w:pPr>
+        <w:pStyle w:val="ListParagraph"/>
+        <w:autoSpaceDE w:val="0"/>
+        <w:autoSpaceDN w:val="0"/>
+        <w:adjustRightInd w:val="0"/>
+        <w:spacing w:after="0" w:line="240" w:lineRule="auto"/>
+        <w:rPr>
+          <w:rFonts w:ascii="TimesNewRomanPSMT" w:hAnsi="TimesNewRomanPSMT" w:cs="TimesNewRomanPSMT"/>
+          <w:color w:val="000000"/>
+          <w:sz w:val="24"/>
+          <w:szCs w:val="24"/>
+        </w:rPr>
+      </w:pPr>
+      <w:r>
+        <w:rPr>
+          <w:rFonts w:ascii="TimesNewRomanPSMT" w:hAnsi="TimesNewRomanPSMT" w:cs="TimesNewRomanPSMT"/>
+          <w:color w:val="000000"/>
+          <w:sz w:val="24"/>
+          <w:szCs w:val="24"/>
+        </w:rPr>
+        <w:lastRenderedPageBreak/>
+        <w:t xml:space="preserve">Client </w:t>
+      </w:r>
+      <w:r>
+        <w:rPr>
+          <w:rFonts w:ascii="TimesNewRomanPSMT" w:hAnsi="TimesNewRomanPSMT" w:cs="TimesNewRomanPSMT"/>
+          <w:color w:val="000000"/>
+          <w:sz w:val="24"/>
+          <w:szCs w:val="24"/>
+        </w:rPr>
+        <w:t>5</w:t>
+      </w:r>
+      <w:r>
+        <w:rPr>
+          <w:rFonts w:ascii="TimesNewRomanPSMT" w:hAnsi="TimesNewRomanPSMT" w:cs="TimesNewRomanPSMT"/>
+          <w:color w:val="000000"/>
+          <w:sz w:val="24"/>
+          <w:szCs w:val="24"/>
+        </w:rPr>
+        <w:t xml:space="preserve"> </w:t>
+      </w:r>
+      <w:proofErr w:type="gramStart"/>
+      <w:r>
+        <w:rPr>
+          <w:rFonts w:ascii="TimesNewRomanPSMT" w:hAnsi="TimesNewRomanPSMT" w:cs="TimesNewRomanPSMT"/>
+          <w:color w:val="000000"/>
+          <w:sz w:val="24"/>
+          <w:szCs w:val="24"/>
+        </w:rPr>
+        <w:t>-</w:t>
+      </w:r>
+      <w:r>
+        <w:rPr>
+          <w:rFonts w:ascii="TimesNewRomanPSMT" w:hAnsi="TimesNewRomanPSMT" w:cs="TimesNewRomanPSMT"/>
+          <w:color w:val="000000"/>
+          <w:sz w:val="24"/>
+          <w:szCs w:val="24"/>
+        </w:rPr>
+        <w:t xml:space="preserve"> </w:t>
+      </w:r>
+      <w:r>
+        <w:rPr>
+          <w:rFonts w:ascii="TimesNewRomanPSMT" w:hAnsi="TimesNewRomanPSMT" w:cs="TimesNewRomanPSMT"/>
+          <w:color w:val="000000"/>
+          <w:sz w:val="24"/>
+          <w:szCs w:val="24"/>
+        </w:rPr>
+        <w:t xml:space="preserve"> CONNECTED</w:t>
+      </w:r>
+      <w:proofErr w:type="gramEnd"/>
+    </w:p>
+    <w:p>
+      <w:pPr>
+        <w:pStyle w:val="ListParagraph"/>
+        <w:autoSpaceDE w:val="0"/>
+        <w:autoSpaceDN w:val="0"/>
+        <w:adjustRightInd w:val="0"/>
+        <w:spacing w:after="0" w:line="240" w:lineRule="auto"/>
+        <w:rPr>
+          <w:rFonts w:ascii="TimesNewRomanPSMT" w:hAnsi="TimesNewRomanPSMT" w:cs="TimesNewRomanPSMT"/>
+          <w:color w:val="000000"/>
+          <w:sz w:val="24"/>
+          <w:szCs w:val="24"/>
+        </w:rPr>
+      </w:pPr>
+      <w:r>
+        <w:rPr>
+          <w:rFonts w:ascii="TimesNewRomanPSMT" w:hAnsi="TimesNewRomanPSMT" w:cs="TimesNewRomanPSMT"/>
+          <w:color w:val="000000"/>
+          <w:sz w:val="24"/>
+          <w:szCs w:val="24"/>
+        </w:rPr>
+        <w:drawing>
+          <wp:inline distT="0" distB="0" distL="0" distR="0" wp14:anchorId="6B7304E4" wp14:editId="4F16D679">
+            <wp:extent cx="5943600" cy="924560"/>
+            <wp:effectExtent l="0" t="0" r="0" b="8890"/>
+            <wp:docPr id="19" name="Picture 19"/>
+            <wp:cNvGraphicFramePr>
+              <a:graphicFrameLocks xmlns:a="http://schemas.openxmlformats.org/drawingml/2006/main" noChangeAspect="1"/>
+            </wp:cNvGraphicFramePr>
+            <a:graphic xmlns:a="http://schemas.openxmlformats.org/drawingml/2006/main">
+              <a:graphicData uri="http://schemas.openxmlformats.org/drawingml/2006/picture">
+                <pic:pic xmlns:pic="http://schemas.openxmlformats.org/drawingml/2006/picture">
+                  <pic:nvPicPr>
+                    <pic:cNvPr id="1" name=""/>
+                    <pic:cNvPicPr/>
+                  </pic:nvPicPr>
+                  <pic:blipFill>
+                    <a:blip r:embed="rId25"/>
+                    <a:stretch>
+                      <a:fillRect/>
+                    </a:stretch>
+                  </pic:blipFill>
+                  <pic:spPr>
+                    <a:xfrm>
+                      <a:off x="0" y="0"/>
+                      <a:ext cx="5943600" cy="924560"/>
+                    </a:xfrm>
+                    <a:prstGeom prst="rect">
+                      <a:avLst/>
+                    </a:prstGeom>
+                  </pic:spPr>
+                </pic:pic>
+              </a:graphicData>
+            </a:graphic>
+          </wp:inline>
+        </w:drawing>
+      </w:r>
+    </w:p>
+    <w:p>
+      <w:pPr>
+        <w:pStyle w:val="ListParagraph"/>
+        <w:autoSpaceDE w:val="0"/>
+        <w:autoSpaceDN w:val="0"/>
+        <w:adjustRightInd w:val="0"/>
+        <w:spacing w:after="0" w:line="240" w:lineRule="auto"/>
+        <w:rPr>
+          <w:rFonts w:ascii="TimesNewRomanPSMT" w:hAnsi="TimesNewRomanPSMT" w:cs="TimesNewRomanPSMT"/>
+          <w:color w:val="000000"/>
+          <w:sz w:val="24"/>
+          <w:szCs w:val="24"/>
+        </w:rPr>
+      </w:pPr>
+      <w:r>
+        <w:rPr>
+          <w:rFonts w:ascii="TimesNewRomanPSMT" w:hAnsi="TimesNewRomanPSMT" w:cs="TimesNewRomanPSMT"/>
+          <w:color w:val="000000"/>
+          <w:sz w:val="24"/>
+          <w:szCs w:val="24"/>
+        </w:rPr>
+        <w:t xml:space="preserve">Client </w:t>
+      </w:r>
+      <w:r>
+        <w:rPr>
+          <w:rFonts w:ascii="TimesNewRomanPSMT" w:hAnsi="TimesNewRomanPSMT" w:cs="TimesNewRomanPSMT"/>
+          <w:color w:val="000000"/>
+          <w:sz w:val="24"/>
+          <w:szCs w:val="24"/>
+        </w:rPr>
+        <w:t>6</w:t>
+      </w:r>
+      <w:r>
+        <w:rPr>
+          <w:rFonts w:ascii="TimesNewRomanPSMT" w:hAnsi="TimesNewRomanPSMT" w:cs="TimesNewRomanPSMT"/>
+          <w:color w:val="000000"/>
+          <w:sz w:val="24"/>
+          <w:szCs w:val="24"/>
+        </w:rPr>
+        <w:t xml:space="preserve"> – CONNECTION REFUSED</w:t>
+      </w:r>
+    </w:p>
+    <w:p>
+      <w:pPr>
+        <w:pStyle w:val="ListParagraph"/>
+        <w:autoSpaceDE w:val="0"/>
+        <w:autoSpaceDN w:val="0"/>
+        <w:adjustRightInd w:val="0"/>
+        <w:spacing w:after="0" w:line="240" w:lineRule="auto"/>
+        <w:rPr>
+          <w:rFonts w:ascii="TimesNewRomanPSMT" w:hAnsi="TimesNewRomanPSMT" w:cs="TimesNewRomanPSMT"/>
+          <w:color w:val="000000"/>
+          <w:sz w:val="24"/>
+          <w:szCs w:val="24"/>
+        </w:rPr>
+      </w:pPr>
+      <w:r>
+        <w:rPr>
+          <w:rFonts w:ascii="TimesNewRomanPSMT" w:hAnsi="TimesNewRomanPSMT" w:cs="TimesNewRomanPSMT"/>
+          <w:color w:val="000000"/>
+          <w:sz w:val="24"/>
+          <w:szCs w:val="24"/>
+        </w:rPr>
+        <w:drawing>
+          <wp:inline distT="0" distB="0" distL="0" distR="0" wp14:anchorId="6B16397B" wp14:editId="390A7EAD">
+            <wp:extent cx="5943600" cy="899795"/>
+            <wp:effectExtent l="0" t="0" r="0" b="0"/>
+            <wp:docPr id="20" name="Picture 20"/>
+            <wp:cNvGraphicFramePr>
+              <a:graphicFrameLocks xmlns:a="http://schemas.openxmlformats.org/drawingml/2006/main" noChangeAspect="1"/>
+            </wp:cNvGraphicFramePr>
+            <a:graphic xmlns:a="http://schemas.openxmlformats.org/drawingml/2006/main">
+              <a:graphicData uri="http://schemas.openxmlformats.org/drawingml/2006/picture">
+                <pic:pic xmlns:pic="http://schemas.openxmlformats.org/drawingml/2006/picture">
+                  <pic:nvPicPr>
+                    <pic:cNvPr id="1" name=""/>
+                    <pic:cNvPicPr/>
+                  </pic:nvPicPr>
+                  <pic:blipFill>
+                    <a:blip r:embed="rId26"/>
+                    <a:stretch>
+                      <a:fillRect/>
+                    </a:stretch>
+                  </pic:blipFill>
+                  <pic:spPr>
+                    <a:xfrm>
+                      <a:off x="0" y="0"/>
+                      <a:ext cx="5943600" cy="899795"/>
+                    </a:xfrm>
+                    <a:prstGeom prst="rect">
+                      <a:avLst/>
+                    </a:prstGeom>
+                  </pic:spPr>
+                </pic:pic>
+              </a:graphicData>
+            </a:graphic>
+          </wp:inline>
+        </w:drawing>
+      </w:r>
+    </w:p>
+    <w:p>
+      <w:pPr>
+        <w:pStyle w:val="ListParagraph"/>
+        <w:autoSpaceDE w:val="0"/>
+        <w:autoSpaceDN w:val="0"/>
+        <w:adjustRightInd w:val="0"/>
+        <w:spacing w:after="0" w:line="240" w:lineRule="auto"/>
+        <w:rPr>
+          <w:rFonts w:ascii="TimesNewRomanPSMT" w:hAnsi="TimesNewRomanPSMT" w:cs="TimesNewRomanPSMT"/>
+          <w:b/>
+          <w:bCs/>
+          <w:color w:val="000000"/>
+          <w:sz w:val="24"/>
+          <w:szCs w:val="24"/>
+        </w:rPr>
+      </w:pPr>
     </w:p>
     <w:p>
       <w:pPr>

</xml_diff>